<commit_message>
delete affiliations from author in mendez_carbajo
</commit_message>
<xml_diff>
--- a/crress/sessions/session3/mendez_carbajo/mendez_carbajo.docx
+++ b/crress/sessions/session3/mendez_carbajo/mendez_carbajo.docx
@@ -20,19 +20,15 @@
         <w:pStyle w:val="Author"/>
       </w:pPr>
       <w:r>
-        <w:t>Diego Mendez-Carbajo, Ph.D.</w:t>
-      </w:r>
-      <w:r>
-        <w:br/>
-        <w:t>Senior Economic Education Specialist</w:t>
-      </w:r>
-      <w:r>
-        <w:br/>
-        <w:t>Federal Reserve Bank of St. Louis</w:t>
-      </w:r>
-      <w:r>
-        <w:br/>
-        <w:t>diego.mendez-carbajo@stls.frb.org</w:t>
+        <w:t>Diego Mendez-</w:t>
+      </w:r>
+      <w:proofErr w:type="spellStart"/>
+      <w:r>
+        <w:t>Carbajo</w:t>
+      </w:r>
+      <w:proofErr w:type="spellEnd"/>
+      <w:r>
+        <w:t>, Ph.D.</w:t>
       </w:r>
     </w:p>
     <w:p>
@@ -40,19 +36,15 @@
         <w:pStyle w:val="Author"/>
       </w:pPr>
       <w:r>
-        <w:t>Alejandro Dellachiesa, Ph.D.</w:t>
-      </w:r>
-      <w:r>
-        <w:br/>
-        <w:t>Lecturer in Economics</w:t>
-      </w:r>
-      <w:r>
-        <w:br/>
-        <w:t>University of Kentucky</w:t>
-      </w:r>
-      <w:r>
-        <w:br/>
-        <w:t>adellachiesa@uky.edu</w:t>
+        <w:t xml:space="preserve">Alejandro </w:t>
+      </w:r>
+      <w:proofErr w:type="spellStart"/>
+      <w:r>
+        <w:t>Dellachiesa</w:t>
+      </w:r>
+      <w:proofErr w:type="spellEnd"/>
+      <w:r>
+        <w:t>, Ph.D.</w:t>
       </w:r>
     </w:p>
     <w:p>

</xml_diff>